<commit_message>
Updated report generation logic
</commit_message>
<xml_diff>
--- a/word_templates/college_letterhead.docx
+++ b/word_templates/college_letterhead.docx
@@ -9,6 +9,79 @@
         </w:tabs>
         <w:spacing w:after="0"/>
         <w:ind w:right="893"/>
+        <w:rPr>
+          <w:sz w:val="24"/>
+          <w:szCs w:val="24"/>
+        </w:rPr>
+      </w:pPr>
+      <w:r>
+        <w:rPr>
+          <w:sz w:val="24"/>
+          <w:szCs w:val="24"/>
+        </w:rPr>
+        <w:t>&lt;&lt;IMAGE_PERMISSION&gt;&gt;</w:t>
+      </w:r>
+    </w:p>
+    <w:p>
+      <w:pPr>
+        <w:tabs>
+          <w:tab w:val="left" w:pos="6804"/>
+        </w:tabs>
+        <w:spacing w:after="0"/>
+        <w:ind w:right="893"/>
+        <w:rPr>
+          <w:sz w:val="24"/>
+          <w:szCs w:val="24"/>
+        </w:rPr>
+      </w:pPr>
+      <w:r>
+        <w:rPr>
+          <w:sz w:val="24"/>
+          <w:szCs w:val="24"/>
+        </w:rPr>
+        <w:t>&lt;&lt;IMAGE_INVITATION&gt;&gt;</w:t>
+      </w:r>
+    </w:p>
+    <w:p>
+      <w:pPr>
+        <w:tabs>
+          <w:tab w:val="left" w:pos="6804"/>
+        </w:tabs>
+        <w:spacing w:after="0"/>
+        <w:ind w:right="893"/>
+        <w:rPr>
+          <w:sz w:val="24"/>
+          <w:szCs w:val="24"/>
+        </w:rPr>
+      </w:pPr>
+      <w:r>
+        <w:rPr>
+          <w:sz w:val="24"/>
+          <w:szCs w:val="24"/>
+        </w:rPr>
+        <w:t>&lt;&lt;IMAGE_NOTICE&gt;&gt;</w:t>
+      </w:r>
+    </w:p>
+    <w:p>
+      <w:pPr>
+        <w:tabs>
+          <w:tab w:val="left" w:pos="6804"/>
+        </w:tabs>
+        <w:spacing w:after="0"/>
+        <w:ind w:right="893"/>
+        <w:rPr>
+          <w:sz w:val="24"/>
+          <w:szCs w:val="24"/>
+        </w:rPr>
+      </w:pPr>
+    </w:p>
+    <w:p>
+      <w:pPr>
+        <w:tabs>
+          <w:tab w:val="left" w:pos="6804"/>
+        </w:tabs>
+        <w:spacing w:after="0"/>
+        <w:ind w:right="893"/>
         <w:jc w:val="center"/>
         <w:rPr>
           <w:b/>
@@ -24,128 +97,24 @@
           <w:sz w:val="28"/>
           <w:szCs w:val="28"/>
         </w:rPr>
-        <w:t xml:space="preserve">             </w:t>
-      </w:r>
-      <w:r>
+        <w:t xml:space="preserve">      Department of {{department}}</w:t>
+      </w:r>
+    </w:p>
+    <w:p>
+      <w:pPr>
+        <w:tabs>
+          <w:tab w:val="left" w:pos="6804"/>
+        </w:tabs>
+        <w:spacing w:after="0"/>
+        <w:ind w:right="893"/>
+        <w:jc w:val="center"/>
         <w:rPr>
           <w:b/>
           <w:bCs/>
           <w:sz w:val="28"/>
           <w:szCs w:val="28"/>
         </w:rPr>
-        <w:t>Academic Year:</w:t>
-      </w:r>
-      <w:r>
-        <w:rPr>
-          <w:sz w:val="28"/>
-          <w:szCs w:val="28"/>
-        </w:rPr>
-        <w:t xml:space="preserve"> </w:t>
-      </w:r>
-      <w:r>
-        <w:rPr>
-          <w:b/>
-          <w:bCs/>
-          <w:sz w:val="28"/>
-          <w:szCs w:val="28"/>
-        </w:rPr>
-        <w:t>{{</w:t>
-      </w:r>
-      <w:proofErr w:type="spellStart"/>
-      <w:r>
-        <w:rPr>
-          <w:b/>
-          <w:bCs/>
-          <w:sz w:val="28"/>
-          <w:szCs w:val="28"/>
-        </w:rPr>
-        <w:t>academic_year</w:t>
-      </w:r>
-      <w:proofErr w:type="spellEnd"/>
-      <w:proofErr w:type="gramStart"/>
-      <w:r>
-        <w:rPr>
-          <w:b/>
-          <w:bCs/>
-          <w:sz w:val="28"/>
-          <w:szCs w:val="28"/>
-        </w:rPr>
-        <w:t>}}</w:t>
-      </w:r>
-      <w:r>
-        <w:rPr>
-          <w:sz w:val="28"/>
-          <w:szCs w:val="28"/>
-        </w:rPr>
-        <w:t xml:space="preserve">   </w:t>
-      </w:r>
-      <w:proofErr w:type="gramEnd"/>
-      <w:r>
-        <w:rPr>
-          <w:sz w:val="28"/>
-          <w:szCs w:val="28"/>
-        </w:rPr>
-        <w:t xml:space="preserve">                       </w:t>
-      </w:r>
-      <w:r>
-        <w:rPr>
-          <w:b/>
-          <w:bCs/>
-          <w:sz w:val="28"/>
-          <w:szCs w:val="28"/>
-        </w:rPr>
-        <w:t>Date: {{date}}</w:t>
-      </w:r>
-    </w:p>
-    <w:p>
-      <w:pPr>
-        <w:tabs>
-          <w:tab w:val="left" w:pos="6804"/>
-        </w:tabs>
-        <w:spacing w:after="0"/>
-        <w:ind w:right="893"/>
-        <w:jc w:val="center"/>
-        <w:rPr>
-          <w:b/>
-          <w:bCs/>
-          <w:sz w:val="28"/>
-          <w:szCs w:val="28"/>
-        </w:rPr>
-      </w:pPr>
-      <w:r>
-        <w:rPr>
-          <w:b/>
-          <w:bCs/>
-          <w:sz w:val="28"/>
-          <w:szCs w:val="28"/>
-        </w:rPr>
-        <w:t>Department of {{department}}</w:t>
-      </w:r>
-    </w:p>
-    <w:p>
-      <w:pPr>
-        <w:tabs>
-          <w:tab w:val="left" w:pos="6804"/>
-        </w:tabs>
-        <w:spacing w:after="0"/>
-        <w:ind w:right="893"/>
-        <w:jc w:val="center"/>
-        <w:rPr>
-          <w:b/>
-          <w:bCs/>
-          <w:sz w:val="28"/>
-          <w:szCs w:val="28"/>
-        </w:rPr>
-      </w:pPr>
-      <w:r>
-        <w:rPr>
-          <w:b/>
-          <w:bCs/>
-          <w:sz w:val="28"/>
-          <w:szCs w:val="28"/>
-        </w:rPr>
-        <w:t>Permission Request Letter</w:t>
-      </w:r>
+      </w:pPr>
     </w:p>
     <w:p>
       <w:pPr>
@@ -164,810 +133,8 @@
           <w:sz w:val="24"/>
           <w:szCs w:val="24"/>
         </w:rPr>
-        <w:t>&lt;&lt;IMAGE_PERMISSION&gt;&gt;</w:t>
-      </w:r>
-    </w:p>
-    <w:p>
-      <w:pPr>
-        <w:tabs>
-          <w:tab w:val="left" w:pos="6804"/>
-        </w:tabs>
-        <w:spacing w:after="0"/>
-        <w:ind w:right="893"/>
-        <w:jc w:val="center"/>
-        <w:rPr>
-          <w:b/>
-          <w:bCs/>
-          <w:sz w:val="28"/>
-          <w:szCs w:val="28"/>
-        </w:rPr>
-      </w:pPr>
-      <w:r>
-        <w:rPr>
-          <w:b/>
-          <w:bCs/>
-          <w:sz w:val="28"/>
-          <w:szCs w:val="28"/>
-        </w:rPr>
-        <w:t>Department of {{department}}</w:t>
-      </w:r>
-    </w:p>
-    <w:p>
-      <w:pPr>
-        <w:tabs>
-          <w:tab w:val="left" w:pos="6804"/>
-        </w:tabs>
-        <w:spacing w:after="0"/>
-        <w:ind w:right="893"/>
-        <w:jc w:val="center"/>
-        <w:rPr>
-          <w:b/>
-          <w:bCs/>
-          <w:sz w:val="28"/>
-          <w:szCs w:val="28"/>
-        </w:rPr>
-      </w:pPr>
-      <w:r>
-        <w:rPr>
-          <w:b/>
-          <w:bCs/>
-          <w:sz w:val="28"/>
-          <w:szCs w:val="28"/>
-        </w:rPr>
-        <w:t xml:space="preserve">Invitation Letter </w:t>
-      </w:r>
-    </w:p>
-    <w:p>
-      <w:pPr>
-        <w:tabs>
-          <w:tab w:val="left" w:pos="6804"/>
-        </w:tabs>
-        <w:spacing w:after="0"/>
-        <w:ind w:right="893"/>
-        <w:rPr>
-          <w:sz w:val="24"/>
-          <w:szCs w:val="24"/>
-        </w:rPr>
-      </w:pPr>
-      <w:r>
-        <w:rPr>
-          <w:sz w:val="24"/>
-          <w:szCs w:val="24"/>
-        </w:rPr>
-        <w:t>&lt;&lt;IMAGE_INVITATION&gt;&gt;</w:t>
-      </w:r>
-    </w:p>
-    <w:p>
-      <w:pPr>
-        <w:tabs>
-          <w:tab w:val="left" w:pos="6804"/>
-        </w:tabs>
-        <w:spacing w:after="0"/>
-        <w:ind w:right="893"/>
-        <w:jc w:val="center"/>
-        <w:rPr>
-          <w:b/>
-          <w:bCs/>
-          <w:sz w:val="28"/>
-          <w:szCs w:val="28"/>
-        </w:rPr>
-      </w:pPr>
-      <w:r>
-        <w:rPr>
-          <w:b/>
-          <w:bCs/>
-          <w:sz w:val="28"/>
-          <w:szCs w:val="28"/>
-        </w:rPr>
-        <w:t>Department of {{department}}</w:t>
-      </w:r>
-    </w:p>
-    <w:p>
-      <w:pPr>
-        <w:tabs>
-          <w:tab w:val="left" w:pos="6804"/>
-        </w:tabs>
-        <w:spacing w:after="0"/>
-        <w:ind w:right="893"/>
-        <w:jc w:val="center"/>
-        <w:rPr>
-          <w:b/>
-          <w:bCs/>
-          <w:sz w:val="28"/>
-          <w:szCs w:val="28"/>
-        </w:rPr>
-      </w:pPr>
-      <w:r>
-        <w:rPr>
-          <w:b/>
-          <w:bCs/>
-          <w:sz w:val="28"/>
-          <w:szCs w:val="28"/>
-        </w:rPr>
-        <w:t>Notice</w:t>
-      </w:r>
-    </w:p>
-    <w:p>
-      <w:pPr>
-        <w:tabs>
-          <w:tab w:val="left" w:pos="6804"/>
-        </w:tabs>
-        <w:spacing w:after="0"/>
-        <w:ind w:right="893"/>
-        <w:rPr>
-          <w:sz w:val="24"/>
-          <w:szCs w:val="24"/>
-        </w:rPr>
-      </w:pPr>
-      <w:r>
-        <w:rPr>
-          <w:sz w:val="24"/>
-          <w:szCs w:val="24"/>
-        </w:rPr>
-        <w:t>&lt;&lt;IMAGE_NOTICE&gt;&gt;</w:t>
-      </w:r>
-    </w:p>
-    <w:p>
-      <w:pPr>
-        <w:tabs>
-          <w:tab w:val="left" w:pos="6804"/>
-        </w:tabs>
-        <w:spacing w:after="0"/>
-        <w:ind w:right="893"/>
-        <w:jc w:val="center"/>
-        <w:rPr>
-          <w:b/>
-          <w:bCs/>
-          <w:sz w:val="28"/>
-          <w:szCs w:val="28"/>
-        </w:rPr>
-      </w:pPr>
-      <w:r>
-        <w:rPr>
-          <w:b/>
-          <w:bCs/>
-          <w:sz w:val="28"/>
-          <w:szCs w:val="28"/>
-        </w:rPr>
-        <w:t xml:space="preserve">      Department of {{department}}</w:t>
-      </w:r>
-    </w:p>
-    <w:p>
-      <w:pPr>
-        <w:tabs>
-          <w:tab w:val="left" w:pos="6804"/>
-        </w:tabs>
-        <w:spacing w:after="0"/>
-        <w:ind w:right="893"/>
-        <w:jc w:val="center"/>
-        <w:rPr>
-          <w:b/>
-          <w:bCs/>
-          <w:sz w:val="28"/>
-          <w:szCs w:val="28"/>
-        </w:rPr>
-      </w:pPr>
-    </w:p>
-    <w:p>
-      <w:pPr>
-        <w:tabs>
-          <w:tab w:val="left" w:pos="6804"/>
-        </w:tabs>
-        <w:spacing w:after="0"/>
-        <w:ind w:right="893"/>
-        <w:jc w:val="both"/>
-        <w:rPr>
-          <w:sz w:val="24"/>
-          <w:szCs w:val="24"/>
-        </w:rPr>
-      </w:pPr>
-      <w:r>
-        <w:rPr>
-          <w:b/>
-          <w:bCs/>
-          <w:sz w:val="28"/>
-          <w:szCs w:val="28"/>
-        </w:rPr>
-        <w:t>Academic Year:</w:t>
-      </w:r>
-      <w:r>
-        <w:rPr>
-          <w:sz w:val="28"/>
-          <w:szCs w:val="28"/>
-        </w:rPr>
-        <w:t xml:space="preserve"> </w:t>
-      </w:r>
-      <w:r>
-        <w:rPr>
-          <w:sz w:val="28"/>
-          <w:szCs w:val="28"/>
-        </w:rPr>
-        <w:t>{{</w:t>
-      </w:r>
-      <w:proofErr w:type="spellStart"/>
-      <w:r>
-        <w:rPr>
-          <w:sz w:val="28"/>
-          <w:szCs w:val="28"/>
-        </w:rPr>
-        <w:t>academic_year</w:t>
-      </w:r>
-      <w:proofErr w:type="spellEnd"/>
-      <w:proofErr w:type="gramStart"/>
-      <w:r>
-        <w:rPr>
-          <w:sz w:val="28"/>
-          <w:szCs w:val="28"/>
-        </w:rPr>
-        <w:t>}}</w:t>
-      </w:r>
-      <w:r>
-        <w:rPr>
-          <w:sz w:val="28"/>
-          <w:szCs w:val="28"/>
-        </w:rPr>
-        <w:t xml:space="preserve">   </w:t>
-      </w:r>
-      <w:proofErr w:type="gramEnd"/>
-      <w:r>
-        <w:rPr>
-          <w:sz w:val="28"/>
-          <w:szCs w:val="28"/>
-        </w:rPr>
-        <w:t xml:space="preserve">                </w:t>
-      </w:r>
-      <w:r>
-        <w:rPr>
-          <w:sz w:val="28"/>
-          <w:szCs w:val="28"/>
-        </w:rPr>
-        <w:t xml:space="preserve">                 </w:t>
-      </w:r>
-      <w:r>
-        <w:rPr>
-          <w:sz w:val="28"/>
-          <w:szCs w:val="28"/>
-        </w:rPr>
-        <w:t xml:space="preserve">       </w:t>
-      </w:r>
-      <w:r>
-        <w:rPr>
-          <w:b/>
-          <w:bCs/>
-          <w:sz w:val="28"/>
-          <w:szCs w:val="28"/>
-        </w:rPr>
-        <w:t xml:space="preserve">Date: </w:t>
-      </w:r>
-      <w:r>
-        <w:rPr>
-          <w:sz w:val="28"/>
-          <w:szCs w:val="28"/>
-        </w:rPr>
-        <w:t>{{date}}</w:t>
-      </w:r>
-    </w:p>
-    <w:p>
-      <w:pPr>
-        <w:tabs>
-          <w:tab w:val="left" w:pos="6804"/>
-        </w:tabs>
-        <w:spacing w:after="0"/>
-        <w:ind w:right="893"/>
-        <w:rPr>
-          <w:b/>
-          <w:bCs/>
-          <w:sz w:val="28"/>
-          <w:szCs w:val="28"/>
-        </w:rPr>
-      </w:pPr>
-      <w:r>
-        <w:rPr>
-          <w:b/>
-          <w:bCs/>
-          <w:sz w:val="28"/>
-          <w:szCs w:val="28"/>
-        </w:rPr>
-        <w:t>Name</w:t>
-      </w:r>
-      <w:r>
-        <w:rPr>
-          <w:b/>
-          <w:bCs/>
-          <w:sz w:val="28"/>
-          <w:szCs w:val="28"/>
-        </w:rPr>
-        <w:t xml:space="preserve"> of Event</w:t>
-      </w:r>
-      <w:proofErr w:type="gramStart"/>
-      <w:r>
-        <w:rPr>
-          <w:b/>
-          <w:bCs/>
-          <w:sz w:val="28"/>
-          <w:szCs w:val="28"/>
-        </w:rPr>
-        <w:t xml:space="preserve">: </w:t>
-      </w:r>
-      <w:r>
-        <w:rPr>
-          <w:sz w:val="28"/>
-          <w:szCs w:val="28"/>
-        </w:rPr>
-        <w:t xml:space="preserve"> {</w:t>
-      </w:r>
-      <w:proofErr w:type="gramEnd"/>
-      <w:r>
-        <w:rPr>
-          <w:sz w:val="28"/>
-          <w:szCs w:val="28"/>
-        </w:rPr>
-        <w:t>{</w:t>
-      </w:r>
-      <w:proofErr w:type="spellStart"/>
-      <w:r>
-        <w:rPr>
-          <w:sz w:val="28"/>
-          <w:szCs w:val="28"/>
-        </w:rPr>
-        <w:t>event_name</w:t>
-      </w:r>
-      <w:proofErr w:type="spellEnd"/>
-      <w:r>
-        <w:rPr>
-          <w:sz w:val="28"/>
-          <w:szCs w:val="28"/>
-        </w:rPr>
-        <w:t>}}</w:t>
-      </w:r>
-    </w:p>
-    <w:p>
-      <w:pPr>
-        <w:tabs>
-          <w:tab w:val="left" w:pos="6804"/>
-        </w:tabs>
-        <w:spacing w:after="0"/>
-        <w:ind w:right="893"/>
-        <w:rPr>
-          <w:sz w:val="28"/>
-          <w:szCs w:val="28"/>
-        </w:rPr>
-      </w:pPr>
-      <w:r>
-        <w:rPr>
-          <w:b/>
-          <w:bCs/>
-          <w:sz w:val="28"/>
-          <w:szCs w:val="28"/>
-        </w:rPr>
-        <w:t>Resource Person</w:t>
-      </w:r>
-      <w:r>
-        <w:rPr>
-          <w:sz w:val="28"/>
-          <w:szCs w:val="28"/>
-        </w:rPr>
-        <w:t xml:space="preserve"> </w:t>
-      </w:r>
-      <w:proofErr w:type="gramStart"/>
-      <w:r>
-        <w:rPr>
-          <w:sz w:val="28"/>
-          <w:szCs w:val="28"/>
-        </w:rPr>
-        <w:t xml:space="preserve">  :</w:t>
-      </w:r>
-      <w:proofErr w:type="gramEnd"/>
-      <w:r>
-        <w:rPr>
-          <w:sz w:val="28"/>
-          <w:szCs w:val="28"/>
-        </w:rPr>
-        <w:t xml:space="preserve"> {{</w:t>
-      </w:r>
-      <w:proofErr w:type="spellStart"/>
-      <w:r>
-        <w:rPr>
-          <w:sz w:val="28"/>
-          <w:szCs w:val="28"/>
-        </w:rPr>
-        <w:t>resource_person</w:t>
-      </w:r>
-      <w:proofErr w:type="spellEnd"/>
-      <w:r>
-        <w:rPr>
-          <w:sz w:val="28"/>
-          <w:szCs w:val="28"/>
-        </w:rPr>
-        <w:t>}}</w:t>
-      </w:r>
-    </w:p>
-    <w:p>
-      <w:pPr>
-        <w:tabs>
-          <w:tab w:val="left" w:pos="6804"/>
-        </w:tabs>
-        <w:spacing w:after="0"/>
-        <w:ind w:right="893"/>
-        <w:rPr>
-          <w:sz w:val="28"/>
-          <w:szCs w:val="28"/>
-        </w:rPr>
-      </w:pPr>
-      <w:r>
-        <w:rPr>
-          <w:b/>
-          <w:bCs/>
-          <w:sz w:val="28"/>
-          <w:szCs w:val="28"/>
-        </w:rPr>
-        <w:t>Event Type</w:t>
-      </w:r>
-      <w:r>
-        <w:rPr>
-          <w:sz w:val="28"/>
-          <w:szCs w:val="28"/>
-        </w:rPr>
-        <w:t xml:space="preserve">      </w:t>
-      </w:r>
-      <w:proofErr w:type="gramStart"/>
-      <w:r>
-        <w:rPr>
-          <w:sz w:val="28"/>
-          <w:szCs w:val="28"/>
-        </w:rPr>
-        <w:t xml:space="preserve">  :</w:t>
-      </w:r>
-      <w:proofErr w:type="gramEnd"/>
-      <w:r>
-        <w:rPr>
-          <w:sz w:val="28"/>
-          <w:szCs w:val="28"/>
-        </w:rPr>
-        <w:t xml:space="preserve"> {{</w:t>
-      </w:r>
-      <w:proofErr w:type="spellStart"/>
-      <w:r>
-        <w:rPr>
-          <w:sz w:val="28"/>
-          <w:szCs w:val="28"/>
-        </w:rPr>
-        <w:t>event_type</w:t>
-      </w:r>
-      <w:proofErr w:type="spellEnd"/>
-      <w:r>
-        <w:rPr>
-          <w:sz w:val="28"/>
-          <w:szCs w:val="28"/>
-        </w:rPr>
-        <w:t>}}</w:t>
-      </w:r>
-    </w:p>
-    <w:p>
-      <w:pPr>
-        <w:tabs>
-          <w:tab w:val="left" w:pos="6804"/>
-        </w:tabs>
-        <w:spacing w:after="0"/>
-        <w:ind w:right="893"/>
-        <w:rPr>
-          <w:sz w:val="28"/>
-          <w:szCs w:val="28"/>
-        </w:rPr>
-      </w:pPr>
-      <w:r>
-        <w:rPr>
-          <w:b/>
-          <w:bCs/>
-          <w:sz w:val="28"/>
-          <w:szCs w:val="28"/>
-        </w:rPr>
-        <w:t xml:space="preserve">Date            </w:t>
-      </w:r>
-      <w:proofErr w:type="gramStart"/>
-      <w:r>
-        <w:rPr>
-          <w:b/>
-          <w:bCs/>
-          <w:sz w:val="28"/>
-          <w:szCs w:val="28"/>
-        </w:rPr>
-        <w:t xml:space="preserve">  :</w:t>
-      </w:r>
-      <w:proofErr w:type="gramEnd"/>
-      <w:r>
-        <w:rPr>
-          <w:sz w:val="28"/>
-          <w:szCs w:val="28"/>
-        </w:rPr>
-        <w:t xml:space="preserve"> {{</w:t>
-      </w:r>
-      <w:proofErr w:type="spellStart"/>
-      <w:r>
-        <w:rPr>
-          <w:sz w:val="28"/>
-          <w:szCs w:val="28"/>
-        </w:rPr>
-        <w:t>event_date</w:t>
-      </w:r>
-      <w:proofErr w:type="spellEnd"/>
-      <w:r>
-        <w:rPr>
-          <w:sz w:val="28"/>
-          <w:szCs w:val="28"/>
-        </w:rPr>
-        <w:t>}}</w:t>
-      </w:r>
-    </w:p>
-    <w:p>
-      <w:pPr>
-        <w:tabs>
-          <w:tab w:val="left" w:pos="6804"/>
-        </w:tabs>
-        <w:spacing w:after="0"/>
-        <w:ind w:right="893"/>
-        <w:rPr>
-          <w:sz w:val="28"/>
-          <w:szCs w:val="28"/>
-        </w:rPr>
-      </w:pPr>
-      <w:r>
-        <w:rPr>
-          <w:b/>
-          <w:bCs/>
-          <w:sz w:val="28"/>
-          <w:szCs w:val="28"/>
-        </w:rPr>
-        <w:t xml:space="preserve">Time            </w:t>
-      </w:r>
-      <w:proofErr w:type="gramStart"/>
-      <w:r>
-        <w:rPr>
-          <w:b/>
-          <w:bCs/>
-          <w:sz w:val="28"/>
-          <w:szCs w:val="28"/>
-        </w:rPr>
-        <w:t xml:space="preserve">  :</w:t>
-      </w:r>
-      <w:proofErr w:type="gramEnd"/>
-      <w:r>
-        <w:rPr>
-          <w:sz w:val="28"/>
-          <w:szCs w:val="28"/>
-        </w:rPr>
-        <w:t xml:space="preserve"> {{</w:t>
-      </w:r>
-      <w:proofErr w:type="spellStart"/>
-      <w:r>
-        <w:rPr>
-          <w:sz w:val="28"/>
-          <w:szCs w:val="28"/>
-        </w:rPr>
-        <w:t>event_time</w:t>
-      </w:r>
-      <w:proofErr w:type="spellEnd"/>
-      <w:r>
-        <w:rPr>
-          <w:sz w:val="28"/>
-          <w:szCs w:val="28"/>
-        </w:rPr>
-        <w:t>}}</w:t>
-      </w:r>
-    </w:p>
-    <w:p>
-      <w:pPr>
-        <w:tabs>
-          <w:tab w:val="left" w:pos="6804"/>
-        </w:tabs>
-        <w:spacing w:after="0"/>
-        <w:ind w:right="893"/>
-        <w:rPr>
-          <w:sz w:val="28"/>
-          <w:szCs w:val="28"/>
-        </w:rPr>
-      </w:pPr>
-      <w:r>
-        <w:rPr>
-          <w:b/>
-          <w:bCs/>
-          <w:sz w:val="28"/>
-          <w:szCs w:val="28"/>
-        </w:rPr>
-        <w:t xml:space="preserve">Venue           </w:t>
-      </w:r>
-      <w:proofErr w:type="gramStart"/>
-      <w:r>
-        <w:rPr>
-          <w:b/>
-          <w:bCs/>
-          <w:sz w:val="28"/>
-          <w:szCs w:val="28"/>
-        </w:rPr>
-        <w:t xml:space="preserve">  :</w:t>
-      </w:r>
-      <w:proofErr w:type="gramEnd"/>
-      <w:r>
-        <w:rPr>
-          <w:sz w:val="28"/>
-          <w:szCs w:val="28"/>
-        </w:rPr>
-        <w:t xml:space="preserve"> {{venue}}</w:t>
-      </w:r>
-    </w:p>
-    <w:p>
-      <w:pPr>
-        <w:tabs>
-          <w:tab w:val="left" w:pos="6804"/>
-        </w:tabs>
-        <w:spacing w:after="0"/>
-        <w:ind w:right="893"/>
-        <w:rPr>
-          <w:sz w:val="28"/>
-          <w:szCs w:val="28"/>
-        </w:rPr>
-      </w:pPr>
-      <w:r>
-        <w:rPr>
-          <w:b/>
-          <w:bCs/>
-          <w:sz w:val="28"/>
-          <w:szCs w:val="28"/>
-        </w:rPr>
-        <w:t xml:space="preserve">Department      </w:t>
-      </w:r>
-      <w:proofErr w:type="gramStart"/>
-      <w:r>
-        <w:rPr>
-          <w:b/>
-          <w:bCs/>
-          <w:sz w:val="28"/>
-          <w:szCs w:val="28"/>
-        </w:rPr>
-        <w:t xml:space="preserve">  :</w:t>
-      </w:r>
-      <w:proofErr w:type="gramEnd"/>
-      <w:r>
-        <w:rPr>
-          <w:b/>
-          <w:bCs/>
-          <w:sz w:val="28"/>
-          <w:szCs w:val="28"/>
-        </w:rPr>
-        <w:t xml:space="preserve"> </w:t>
-      </w:r>
-      <w:r>
-        <w:rPr>
-          <w:sz w:val="28"/>
-          <w:szCs w:val="28"/>
-        </w:rPr>
-        <w:t>{{department}}</w:t>
-      </w:r>
-    </w:p>
-    <w:p>
-      <w:pPr>
-        <w:tabs>
-          <w:tab w:val="left" w:pos="6804"/>
-        </w:tabs>
-        <w:spacing w:after="0"/>
-        <w:ind w:right="893"/>
-        <w:rPr>
-          <w:sz w:val="28"/>
-          <w:szCs w:val="28"/>
-        </w:rPr>
-      </w:pPr>
-      <w:r>
-        <w:rPr>
-          <w:b/>
-          <w:bCs/>
-          <w:sz w:val="28"/>
-          <w:szCs w:val="28"/>
-        </w:rPr>
-        <w:t xml:space="preserve">Designation     </w:t>
-      </w:r>
-      <w:proofErr w:type="gramStart"/>
-      <w:r>
-        <w:rPr>
-          <w:b/>
-          <w:bCs/>
-          <w:sz w:val="28"/>
-          <w:szCs w:val="28"/>
-        </w:rPr>
-        <w:t xml:space="preserve">  :</w:t>
-      </w:r>
-      <w:proofErr w:type="gramEnd"/>
-      <w:r>
-        <w:rPr>
-          <w:sz w:val="28"/>
-          <w:szCs w:val="28"/>
-        </w:rPr>
-        <w:t xml:space="preserve"> {{</w:t>
-      </w:r>
-      <w:proofErr w:type="spellStart"/>
-      <w:r>
-        <w:rPr>
-          <w:sz w:val="28"/>
-          <w:szCs w:val="28"/>
-        </w:rPr>
-        <w:t>resource_designation</w:t>
-      </w:r>
-      <w:proofErr w:type="spellEnd"/>
-      <w:r>
-        <w:rPr>
-          <w:sz w:val="28"/>
-          <w:szCs w:val="28"/>
-        </w:rPr>
-        <w:t>}}</w:t>
-      </w:r>
-    </w:p>
-    <w:p>
-      <w:pPr>
-        <w:tabs>
-          <w:tab w:val="left" w:pos="6804"/>
-        </w:tabs>
-        <w:spacing w:after="0"/>
-        <w:ind w:right="893"/>
-        <w:rPr>
-          <w:sz w:val="28"/>
-          <w:szCs w:val="28"/>
-        </w:rPr>
-      </w:pPr>
-      <w:r>
-        <w:rPr>
-          <w:b/>
-          <w:bCs/>
-          <w:sz w:val="28"/>
-          <w:szCs w:val="28"/>
-        </w:rPr>
-        <w:t xml:space="preserve">Organization    </w:t>
-      </w:r>
-      <w:proofErr w:type="gramStart"/>
-      <w:r>
-        <w:rPr>
-          <w:b/>
-          <w:bCs/>
-          <w:sz w:val="28"/>
-          <w:szCs w:val="28"/>
-        </w:rPr>
-        <w:t xml:space="preserve">  :</w:t>
-      </w:r>
-      <w:proofErr w:type="gramEnd"/>
-      <w:r>
-        <w:rPr>
-          <w:sz w:val="28"/>
-          <w:szCs w:val="28"/>
-        </w:rPr>
-        <w:t xml:space="preserve"> {{</w:t>
-      </w:r>
-      <w:proofErr w:type="spellStart"/>
-      <w:r>
-        <w:rPr>
-          <w:sz w:val="28"/>
-          <w:szCs w:val="28"/>
-        </w:rPr>
-        <w:t>resource_organization</w:t>
-      </w:r>
-      <w:proofErr w:type="spellEnd"/>
-      <w:r>
-        <w:rPr>
-          <w:sz w:val="28"/>
-          <w:szCs w:val="28"/>
-        </w:rPr>
-        <w:t>}}</w:t>
-      </w:r>
-    </w:p>
-    <w:p>
-      <w:pPr>
-        <w:tabs>
-          <w:tab w:val="left" w:pos="6804"/>
-        </w:tabs>
-        <w:spacing w:after="0"/>
-        <w:ind w:right="893"/>
-        <w:rPr>
-          <w:sz w:val="24"/>
-          <w:szCs w:val="24"/>
-        </w:rPr>
-      </w:pPr>
+        <w:t>&lt;&lt;EVENT_DETAILS&gt;&gt;</w:t>
+      </w:r>
     </w:p>
     <w:p>
       <w:pPr>
@@ -1208,7 +375,6 @@
           <w:sz w:val="28"/>
           <w:szCs w:val="28"/>
         </w:rPr>
-        <w:lastRenderedPageBreak/>
         <w:t>Photographs</w:t>
       </w:r>
       <w:r>
@@ -1229,17 +395,47 @@
         <w:spacing w:after="0"/>
         <w:ind w:right="893"/>
         <w:rPr>
+          <w:b/>
+          <w:bCs/>
+          <w:sz w:val="28"/>
+          <w:szCs w:val="28"/>
+        </w:rPr>
+      </w:pPr>
+      <w:r>
+        <w:rPr>
           <w:sz w:val="24"/>
           <w:szCs w:val="24"/>
         </w:rPr>
-      </w:pPr>
-      <w:r>
+        <w:t>&lt;&lt;EVENT_PHOTOS&gt;&gt;</w:t>
+      </w:r>
+    </w:p>
+    <w:p>
+      <w:pPr>
+        <w:tabs>
+          <w:tab w:val="left" w:pos="6804"/>
+        </w:tabs>
+        <w:spacing w:after="0"/>
+        <w:ind w:right="893"/>
         <w:rPr>
           <w:sz w:val="24"/>
           <w:szCs w:val="24"/>
         </w:rPr>
-        <w:t>&lt;&lt;EVENT_PHOTOS&gt;&gt;</w:t>
-      </w:r>
+      </w:pPr>
+    </w:p>
+    <w:p>
+      <w:pPr>
+        <w:tabs>
+          <w:tab w:val="left" w:pos="6804"/>
+        </w:tabs>
+        <w:spacing w:after="0"/>
+        <w:ind w:right="893"/>
+        <w:rPr>
+          <w:b/>
+          <w:bCs/>
+          <w:sz w:val="28"/>
+          <w:szCs w:val="28"/>
+        </w:rPr>
+      </w:pPr>
     </w:p>
     <w:p>
       <w:pPr>
@@ -1253,59 +449,26 @@
           <w:szCs w:val="24"/>
         </w:rPr>
       </w:pPr>
-    </w:p>
-    <w:p>
-      <w:pPr>
-        <w:tabs>
-          <w:tab w:val="left" w:pos="6804"/>
-        </w:tabs>
-        <w:spacing w:after="0"/>
-        <w:ind w:right="893"/>
-        <w:rPr>
-          <w:b/>
-          <w:bCs/>
-          <w:sz w:val="28"/>
-          <w:szCs w:val="28"/>
-        </w:rPr>
-      </w:pPr>
-      <w:r>
-        <w:rPr>
-          <w:b/>
-          <w:bCs/>
-          <w:sz w:val="28"/>
-          <w:szCs w:val="28"/>
-        </w:rPr>
-        <w:t>Attendance</w:t>
-      </w:r>
-      <w:r>
-        <w:rPr>
-          <w:b/>
-          <w:bCs/>
-          <w:sz w:val="28"/>
-          <w:szCs w:val="28"/>
-        </w:rPr>
-        <w:t>:</w:t>
-      </w:r>
-    </w:p>
-    <w:p>
-      <w:pPr>
-        <w:tabs>
-          <w:tab w:val="left" w:pos="6804"/>
-        </w:tabs>
-        <w:spacing w:after="0"/>
-        <w:ind w:right="893"/>
+      <w:r>
         <w:rPr>
           <w:sz w:val="24"/>
           <w:szCs w:val="24"/>
         </w:rPr>
-      </w:pPr>
-      <w:r>
+        <w:t>&lt;&lt;ATTENDANCE_FILE&gt;&gt;</w:t>
+      </w:r>
+    </w:p>
+    <w:p>
+      <w:pPr>
+        <w:tabs>
+          <w:tab w:val="left" w:pos="6804"/>
+        </w:tabs>
+        <w:spacing w:after="0"/>
+        <w:ind w:right="893"/>
         <w:rPr>
           <w:sz w:val="24"/>
           <w:szCs w:val="24"/>
         </w:rPr>
-        <w:t>&lt;&lt;ATTENDANCE_FILE&gt;&gt;</w:t>
-      </w:r>
+      </w:pPr>
     </w:p>
     <w:p>
       <w:pPr>
@@ -1319,72 +482,35 @@
           <w:szCs w:val="24"/>
         </w:rPr>
       </w:pPr>
-    </w:p>
-    <w:p>
-      <w:pPr>
-        <w:tabs>
-          <w:tab w:val="left" w:pos="6804"/>
-        </w:tabs>
-        <w:spacing w:after="0"/>
-        <w:ind w:right="893"/>
-        <w:jc w:val="center"/>
-        <w:rPr>
-          <w:b/>
-          <w:bCs/>
-          <w:sz w:val="28"/>
-          <w:szCs w:val="28"/>
-        </w:rPr>
-      </w:pPr>
-      <w:r>
-        <w:rPr>
-          <w:b/>
-          <w:bCs/>
-          <w:sz w:val="28"/>
-          <w:szCs w:val="28"/>
-        </w:rPr>
-        <w:t>Appreciation Letter</w:t>
-      </w:r>
-    </w:p>
-    <w:p>
-      <w:pPr>
-        <w:tabs>
-          <w:tab w:val="left" w:pos="6804"/>
-        </w:tabs>
-        <w:spacing w:after="0"/>
-        <w:ind w:right="893"/>
+      <w:r>
         <w:rPr>
           <w:sz w:val="24"/>
           <w:szCs w:val="24"/>
         </w:rPr>
-      </w:pPr>
-      <w:r>
+        <w:t>&lt;&lt;IMAGE_APPRECIATION&gt;&gt;</w:t>
+      </w:r>
+    </w:p>
+    <w:p>
+      <w:pPr>
+        <w:tabs>
+          <w:tab w:val="left" w:pos="6804"/>
+        </w:tabs>
+        <w:spacing w:after="0"/>
+        <w:ind w:right="893"/>
         <w:rPr>
           <w:sz w:val="24"/>
           <w:szCs w:val="24"/>
         </w:rPr>
-        <w:t>&lt;&lt;IMAGE_APPRECIATION&gt;&gt;</w:t>
-      </w:r>
-    </w:p>
-    <w:p>
-      <w:pPr>
-        <w:tabs>
-          <w:tab w:val="left" w:pos="6804"/>
-        </w:tabs>
-        <w:spacing w:after="0"/>
-        <w:ind w:right="893"/>
-        <w:rPr>
-          <w:sz w:val="24"/>
-          <w:szCs w:val="24"/>
-        </w:rPr>
-      </w:pPr>
-    </w:p>
-    <w:p>
-      <w:pPr>
-        <w:tabs>
-          <w:tab w:val="left" w:pos="6804"/>
-        </w:tabs>
-        <w:spacing w:after="0"/>
-        <w:ind w:right="893"/>
+      </w:pPr>
+    </w:p>
+    <w:p>
+      <w:pPr>
+        <w:tabs>
+          <w:tab w:val="left" w:pos="6804"/>
+        </w:tabs>
+        <w:spacing w:after="0"/>
+        <w:ind w:right="893"/>
+        <w:jc w:val="center"/>
         <w:rPr>
           <w:b/>
           <w:bCs/>
@@ -1419,8 +545,166 @@
         <w:spacing w:after="0"/>
         <w:ind w:right="893"/>
         <w:rPr>
-          <w:sz w:val="24"/>
-          <w:szCs w:val="24"/>
+          <w:b/>
+          <w:bCs/>
+          <w:sz w:val="28"/>
+          <w:szCs w:val="28"/>
+        </w:rPr>
+      </w:pPr>
+      <w:r>
+        <w:rPr>
+          <w:b/>
+          <w:bCs/>
+          <w:sz w:val="28"/>
+          <w:szCs w:val="28"/>
+        </w:rPr>
+        <w:t xml:space="preserve">Event Name: </w:t>
+      </w:r>
+      <w:r>
+        <w:rPr>
+          <w:sz w:val="28"/>
+          <w:szCs w:val="28"/>
+        </w:rPr>
+        <w:t>{{</w:t>
+      </w:r>
+      <w:proofErr w:type="spellStart"/>
+      <w:r>
+        <w:rPr>
+          <w:sz w:val="28"/>
+          <w:szCs w:val="28"/>
+        </w:rPr>
+        <w:t>event_name</w:t>
+      </w:r>
+      <w:proofErr w:type="spellEnd"/>
+      <w:r>
+        <w:rPr>
+          <w:sz w:val="28"/>
+          <w:szCs w:val="28"/>
+        </w:rPr>
+        <w:t>}}</w:t>
+      </w:r>
+    </w:p>
+    <w:p>
+      <w:pPr>
+        <w:tabs>
+          <w:tab w:val="left" w:pos="6804"/>
+        </w:tabs>
+        <w:spacing w:after="0"/>
+        <w:ind w:right="893"/>
+        <w:rPr>
+          <w:b/>
+          <w:bCs/>
+          <w:sz w:val="28"/>
+          <w:szCs w:val="28"/>
+        </w:rPr>
+      </w:pPr>
+      <w:r>
+        <w:rPr>
+          <w:b/>
+          <w:bCs/>
+          <w:sz w:val="28"/>
+          <w:szCs w:val="28"/>
+        </w:rPr>
+        <w:t xml:space="preserve">Date: </w:t>
+      </w:r>
+      <w:r>
+        <w:rPr>
+          <w:sz w:val="28"/>
+          <w:szCs w:val="28"/>
+        </w:rPr>
+        <w:t>{{date}}</w:t>
+      </w:r>
+    </w:p>
+    <w:p>
+      <w:pPr>
+        <w:tabs>
+          <w:tab w:val="left" w:pos="6804"/>
+        </w:tabs>
+        <w:spacing w:after="0"/>
+        <w:ind w:right="893"/>
+        <w:rPr>
+          <w:b/>
+          <w:bCs/>
+          <w:sz w:val="28"/>
+          <w:szCs w:val="28"/>
+        </w:rPr>
+      </w:pPr>
+      <w:r>
+        <w:rPr>
+          <w:b/>
+          <w:bCs/>
+          <w:sz w:val="28"/>
+          <w:szCs w:val="28"/>
+        </w:rPr>
+        <w:t xml:space="preserve">Resource Person / Speaker: </w:t>
+      </w:r>
+      <w:r>
+        <w:rPr>
+          <w:sz w:val="28"/>
+          <w:szCs w:val="28"/>
+        </w:rPr>
+        <w:t>{{</w:t>
+      </w:r>
+      <w:proofErr w:type="spellStart"/>
+      <w:r>
+        <w:rPr>
+          <w:sz w:val="28"/>
+          <w:szCs w:val="28"/>
+        </w:rPr>
+        <w:t>resource_person</w:t>
+      </w:r>
+      <w:proofErr w:type="spellEnd"/>
+      <w:r>
+        <w:rPr>
+          <w:sz w:val="28"/>
+          <w:szCs w:val="28"/>
+        </w:rPr>
+        <w:t>}}</w:t>
+      </w:r>
+    </w:p>
+    <w:p>
+      <w:pPr>
+        <w:tabs>
+          <w:tab w:val="left" w:pos="6804"/>
+        </w:tabs>
+        <w:spacing w:after="0"/>
+        <w:ind w:right="893"/>
+        <w:rPr>
+          <w:b/>
+          <w:bCs/>
+          <w:sz w:val="28"/>
+          <w:szCs w:val="28"/>
+        </w:rPr>
+      </w:pPr>
+      <w:r>
+        <w:rPr>
+          <w:b/>
+          <w:bCs/>
+          <w:sz w:val="28"/>
+          <w:szCs w:val="28"/>
+        </w:rPr>
+        <w:t xml:space="preserve">Department / Organizer: </w:t>
+      </w:r>
+      <w:r>
+        <w:rPr>
+          <w:sz w:val="28"/>
+          <w:szCs w:val="28"/>
+        </w:rPr>
+        <w:t>{{department}}</w:t>
+      </w:r>
+    </w:p>
+    <w:p>
+      <w:pPr>
+        <w:tabs>
+          <w:tab w:val="left" w:pos="6804"/>
+        </w:tabs>
+        <w:spacing w:after="0"/>
+        <w:ind w:right="893"/>
+        <w:rPr>
+          <w:b/>
+          <w:bCs/>
+          <w:sz w:val="32"/>
+          <w:szCs w:val="32"/>
         </w:rPr>
       </w:pPr>
       <w:r>

</xml_diff>

<commit_message>
Initial commit - Report Generation Project
</commit_message>
<xml_diff>
--- a/word_templates/college_letterhead.docx
+++ b/word_templates/college_letterhead.docx
@@ -488,6 +488,90 @@
           <w:szCs w:val="24"/>
         </w:rPr>
         <w:t>&lt;&lt;IMAGE_APPRECIATION&gt;&gt;</w:t>
+      </w:r>
+    </w:p>
+    <w:p>
+      <w:pPr>
+        <w:tabs>
+          <w:tab w:val="left" w:pos="6804"/>
+        </w:tabs>
+        <w:spacing w:after="0"/>
+        <w:ind w:right="893"/>
+        <w:rPr>
+          <w:sz w:val="24"/>
+          <w:szCs w:val="24"/>
+        </w:rPr>
+      </w:pPr>
+    </w:p>
+    <w:p>
+      <w:pPr>
+        <w:tabs>
+          <w:tab w:val="left" w:pos="6804"/>
+        </w:tabs>
+        <w:spacing w:after="0"/>
+        <w:ind w:right="893"/>
+        <w:rPr>
+          <w:b/>
+          <w:bCs/>
+          <w:sz w:val="28"/>
+          <w:szCs w:val="28"/>
+        </w:rPr>
+      </w:pPr>
+      <w:proofErr w:type="spellStart"/>
+      <w:r>
+        <w:rPr>
+          <w:b/>
+          <w:bCs/>
+          <w:sz w:val="28"/>
+          <w:szCs w:val="28"/>
+        </w:rPr>
+        <w:t>Programme</w:t>
+      </w:r>
+      <w:proofErr w:type="spellEnd"/>
+      <w:r>
+        <w:rPr>
+          <w:b/>
+          <w:bCs/>
+          <w:sz w:val="28"/>
+          <w:szCs w:val="28"/>
+        </w:rPr>
+        <w:t xml:space="preserve"> Specific Outcomes (PSO)</w:t>
+      </w:r>
+      <w:r>
+        <w:rPr>
+          <w:b/>
+          <w:bCs/>
+          <w:sz w:val="28"/>
+          <w:szCs w:val="28"/>
+        </w:rPr>
+        <w:t>:</w:t>
+      </w:r>
+    </w:p>
+    <w:p>
+      <w:pPr>
+        <w:tabs>
+          <w:tab w:val="left" w:pos="6804"/>
+        </w:tabs>
+        <w:spacing w:after="0"/>
+        <w:ind w:right="893"/>
+        <w:rPr>
+          <w:sz w:val="24"/>
+          <w:szCs w:val="24"/>
+        </w:rPr>
+      </w:pPr>
+      <w:r>
+        <w:rPr>
+          <w:sz w:val="24"/>
+          <w:szCs w:val="24"/>
+        </w:rPr>
+        <w:t> </w:t>
+      </w:r>
+      <w:r>
+        <w:rPr>
+          <w:sz w:val="24"/>
+          <w:szCs w:val="24"/>
+        </w:rPr>
+        <w:t>{{PSO_SECTION}}</w:t>
       </w:r>
     </w:p>
     <w:p>
@@ -2088,7 +2172,6 @@
   <w:style w:type="character" w:default="1" w:styleId="DefaultParagraphFont">
     <w:name w:val="Default Paragraph Font"/>
     <w:uiPriority w:val="1"/>
-    <w:semiHidden/>
     <w:unhideWhenUsed/>
   </w:style>
   <w:style w:type="table" w:default="1" w:styleId="TableNormal">

</xml_diff>